<commit_message>
Part 2 of PlugWorld's multiplayer 2d shooter tutorial, checkpoint committed here. Project Design is added and documentation how I setup my Android export.
</commit_message>
<xml_diff>
--- a/ProjectDesign/ProjectDesign.docx
+++ b/ProjectDesign/ProjectDesign.docx
@@ -21,6 +21,56 @@
         </w:numPr>
       </w:pPr>
       <w:r>
+        <w:t xml:space="preserve">I’m relying a </w:t>
+      </w:r>
+      <w:hyperlink r:id="rId5" w:history="1">
+        <w:r>
+          <w:rPr>
+            <w:rStyle w:val="Hyperlink"/>
+          </w:rPr>
+          <w:t>video tutorial</w:t>
+        </w:r>
+      </w:hyperlink>
+      <w:r>
+        <w:t xml:space="preserve"> that I’m trying to make a multiplayer prototype.</w:t>
+      </w:r>
+    </w:p>
+    <w:p>
+      <w:pPr>
+        <w:pStyle w:val="ListParagraph"/>
+        <w:numPr>
+          <w:ilvl w:val="0"/>
+          <w:numId w:val="1"/>
+        </w:numPr>
+      </w:pPr>
+      <w:r>
+        <w:t xml:space="preserve">I get an </w:t>
+      </w:r>
+      <w:r>
+        <w:rPr>
+          <w:b/>
+          <w:bCs/>
+          <w:sz w:val="28"/>
+          <w:szCs w:val="28"/>
+        </w:rPr>
+        <w:t>initial error</w:t>
+      </w:r>
+      <w:r>
+        <w:t xml:space="preserve"> when I was trying to make an </w:t>
+      </w:r>
+      <w:r>
+        <w:rPr>
+          <w:b/>
+          <w:bCs/>
+          <w:sz w:val="28"/>
+          <w:szCs w:val="28"/>
+        </w:rPr>
+        <w:t>Android export</w:t>
+      </w:r>
+      <w:r>
+        <w:t xml:space="preserve">. </w:t>
+      </w:r>
+      <w:r>
         <w:rPr>
           <w:noProof/>
         </w:rPr>
@@ -29,79 +79,6 @@
             <wp:extent cx="5943600" cy="3615055"/>
             <wp:effectExtent l="0" t="0" r="0" b="4445"/>
             <wp:docPr id="1" name="Picture 1"/>
-            <wp:cNvGraphicFramePr>
-              <a:graphicFrameLocks xmlns:a="http://schemas.openxmlformats.org/drawingml/2006/main" noChangeAspect="1"/>
-            </wp:cNvGraphicFramePr>
-            <a:graphic xmlns:a="http://schemas.openxmlformats.org/drawingml/2006/main">
-              <a:graphicData uri="http://schemas.openxmlformats.org/drawingml/2006/picture">
-                <pic:pic xmlns:pic="http://schemas.openxmlformats.org/drawingml/2006/picture">
-                  <pic:nvPicPr>
-                    <pic:cNvPr id="1" name=""/>
-                    <pic:cNvPicPr/>
-                  </pic:nvPicPr>
-                  <pic:blipFill>
-                    <a:blip r:embed="rId5"/>
-                    <a:stretch>
-                      <a:fillRect/>
-                    </a:stretch>
-                  </pic:blipFill>
-                  <pic:spPr>
-                    <a:xfrm>
-                      <a:off x="0" y="0"/>
-                      <a:ext cx="5943600" cy="3615055"/>
-                    </a:xfrm>
-                    <a:prstGeom prst="rect">
-                      <a:avLst/>
-                    </a:prstGeom>
-                  </pic:spPr>
-                </pic:pic>
-              </a:graphicData>
-            </a:graphic>
-          </wp:inline>
-        </w:drawing>
-      </w:r>
-      <w:r>
-        <w:t xml:space="preserve">I get an </w:t>
-      </w:r>
-      <w:r>
-        <w:rPr>
-          <w:b/>
-          <w:bCs/>
-          <w:sz w:val="28"/>
-          <w:szCs w:val="28"/>
-        </w:rPr>
-        <w:t>initial error</w:t>
-      </w:r>
-      <w:r>
-        <w:t xml:space="preserve"> when I was trying to make an </w:t>
-      </w:r>
-      <w:r>
-        <w:rPr>
-          <w:b/>
-          <w:bCs/>
-          <w:sz w:val="28"/>
-          <w:szCs w:val="28"/>
-        </w:rPr>
-        <w:t>Android export</w:t>
-      </w:r>
-      <w:r>
-        <w:t>. I need to download an export template but I only get</w:t>
-      </w:r>
-      <w:r>
-        <w:t xml:space="preserve"> errors and other message.</w:t>
-      </w:r>
-      <w:r>
-        <w:br/>
-      </w:r>
-      <w:r>
-        <w:rPr>
-          <w:noProof/>
-        </w:rPr>
-        <w:drawing>
-          <wp:inline distT="0" distB="0" distL="0" distR="0" wp14:anchorId="61C79F9A" wp14:editId="082699C2">
-            <wp:extent cx="2793688" cy="1480116"/>
-            <wp:effectExtent l="0" t="0" r="6985" b="6350"/>
-            <wp:docPr id="2" name="Picture 2"/>
             <wp:cNvGraphicFramePr>
               <a:graphicFrameLocks xmlns:a="http://schemas.openxmlformats.org/drawingml/2006/main" noChangeAspect="1"/>
             </wp:cNvGraphicFramePr>
@@ -121,7 +98,7 @@
                   <pic:spPr>
                     <a:xfrm>
                       <a:off x="0" y="0"/>
-                      <a:ext cx="2877282" cy="1524405"/>
+                      <a:ext cx="5943600" cy="3615055"/>
                     </a:xfrm>
                     <a:prstGeom prst="rect">
                       <a:avLst/>
@@ -134,14 +111,23 @@
         </w:drawing>
       </w:r>
       <w:r>
+        <w:t xml:space="preserve"> I need to download an export template but I only get</w:t>
+      </w:r>
+      <w:r>
+        <w:t xml:space="preserve"> errors and other message.</w:t>
+      </w:r>
+      <w:r>
+        <w:br/>
+      </w:r>
+      <w:r>
         <w:rPr>
           <w:noProof/>
         </w:rPr>
         <w:drawing>
-          <wp:inline distT="0" distB="0" distL="0" distR="0" wp14:anchorId="31EDF72C" wp14:editId="1AD50DFC">
-            <wp:extent cx="2663915" cy="1234338"/>
-            <wp:effectExtent l="0" t="0" r="3175" b="4445"/>
-            <wp:docPr id="3" name="Picture 3"/>
+          <wp:inline distT="0" distB="0" distL="0" distR="0" wp14:anchorId="61C79F9A" wp14:editId="082699C2">
+            <wp:extent cx="2793688" cy="1480116"/>
+            <wp:effectExtent l="0" t="0" r="6985" b="6350"/>
+            <wp:docPr id="2" name="Picture 2"/>
             <wp:cNvGraphicFramePr>
               <a:graphicFrameLocks xmlns:a="http://schemas.openxmlformats.org/drawingml/2006/main" noChangeAspect="1"/>
             </wp:cNvGraphicFramePr>
@@ -161,6 +147,46 @@
                   <pic:spPr>
                     <a:xfrm>
                       <a:off x="0" y="0"/>
+                      <a:ext cx="2877282" cy="1524405"/>
+                    </a:xfrm>
+                    <a:prstGeom prst="rect">
+                      <a:avLst/>
+                    </a:prstGeom>
+                  </pic:spPr>
+                </pic:pic>
+              </a:graphicData>
+            </a:graphic>
+          </wp:inline>
+        </w:drawing>
+      </w:r>
+      <w:r>
+        <w:rPr>
+          <w:noProof/>
+        </w:rPr>
+        <w:drawing>
+          <wp:inline distT="0" distB="0" distL="0" distR="0" wp14:anchorId="31EDF72C" wp14:editId="1AD50DFC">
+            <wp:extent cx="2663915" cy="1234338"/>
+            <wp:effectExtent l="0" t="0" r="3175" b="4445"/>
+            <wp:docPr id="3" name="Picture 3"/>
+            <wp:cNvGraphicFramePr>
+              <a:graphicFrameLocks xmlns:a="http://schemas.openxmlformats.org/drawingml/2006/main" noChangeAspect="1"/>
+            </wp:cNvGraphicFramePr>
+            <a:graphic xmlns:a="http://schemas.openxmlformats.org/drawingml/2006/main">
+              <a:graphicData uri="http://schemas.openxmlformats.org/drawingml/2006/picture">
+                <pic:pic xmlns:pic="http://schemas.openxmlformats.org/drawingml/2006/picture">
+                  <pic:nvPicPr>
+                    <pic:cNvPr id="1" name=""/>
+                    <pic:cNvPicPr/>
+                  </pic:nvPicPr>
+                  <pic:blipFill>
+                    <a:blip r:embed="rId8"/>
+                    <a:stretch>
+                      <a:fillRect/>
+                    </a:stretch>
+                  </pic:blipFill>
+                  <pic:spPr>
+                    <a:xfrm>
+                      <a:off x="0" y="0"/>
                       <a:ext cx="2728915" cy="1264456"/>
                     </a:xfrm>
                     <a:prstGeom prst="rect">
@@ -229,7 +255,7 @@
                     </pic:cNvPicPr>
                   </pic:nvPicPr>
                   <pic:blipFill>
-                    <a:blip r:embed="rId8">
+                    <a:blip r:embed="rId9">
                       <a:extLst>
                         <a:ext uri="{28A0092B-C50C-407E-A947-70E740481C1C}">
                           <a14:useLocalDpi xmlns:a14="http://schemas.microsoft.com/office/drawing/2010/main" val="0"/>
@@ -263,7 +289,7 @@
       <w:r>
         <w:t xml:space="preserve">Link: </w:t>
       </w:r>
-      <w:hyperlink r:id="rId9" w:history="1">
+      <w:hyperlink r:id="rId10" w:history="1">
         <w:r>
           <w:rPr>
             <w:rStyle w:val="Hyperlink"/>
@@ -277,6 +303,1299 @@
       <w:r>
         <w:br/>
         <w:t>I also need to download Android Studio was well. I can also check related issues of exporting in my game jam of Fine-Line. There’s a document I made so I can remember it. But be sure to check them in previous commits because I think I removed them in different commits.</w:t>
+      </w:r>
+    </w:p>
+    <w:p>
+      <w:r>
+        <w:t>8/2/22</w:t>
+      </w:r>
+    </w:p>
+    <w:p>
+      <w:r>
+        <w:t>1:36PM</w:t>
+      </w:r>
+    </w:p>
+    <w:p>
+      <w:pPr>
+        <w:pStyle w:val="ListParagraph"/>
+        <w:numPr>
+          <w:ilvl w:val="0"/>
+          <w:numId w:val="1"/>
+        </w:numPr>
+      </w:pPr>
+      <w:r>
+        <w:t xml:space="preserve">Good thing that the </w:t>
+      </w:r>
+      <w:proofErr w:type="spellStart"/>
+      <w:r>
+        <w:t>godot</w:t>
+      </w:r>
+      <w:proofErr w:type="spellEnd"/>
+      <w:r>
+        <w:t xml:space="preserve"> website is working normal as it is again. I can gain access to their downloadable files again.</w:t>
+      </w:r>
+    </w:p>
+    <w:p>
+      <w:pPr>
+        <w:pStyle w:val="ListParagraph"/>
+        <w:numPr>
+          <w:ilvl w:val="0"/>
+          <w:numId w:val="1"/>
+        </w:numPr>
+      </w:pPr>
+      <w:r>
+        <w:t xml:space="preserve">I relied on this </w:t>
+      </w:r>
+      <w:hyperlink r:id="rId11" w:history="1">
+        <w:r>
+          <w:rPr>
+            <w:rStyle w:val="Hyperlink"/>
+          </w:rPr>
+          <w:t>video tutorial</w:t>
+        </w:r>
+      </w:hyperlink>
+      <w:r>
+        <w:t xml:space="preserve"> to help me</w:t>
+      </w:r>
+      <w:r>
+        <w:t xml:space="preserve"> get started for the</w:t>
+      </w:r>
+      <w:r>
+        <w:t xml:space="preserve"> setup </w:t>
+      </w:r>
+      <w:r>
+        <w:t xml:space="preserve">of my </w:t>
+      </w:r>
+      <w:r>
+        <w:t>Android export.</w:t>
+      </w:r>
+    </w:p>
+    <w:p>
+      <w:pPr>
+        <w:pStyle w:val="ListParagraph"/>
+        <w:numPr>
+          <w:ilvl w:val="0"/>
+          <w:numId w:val="1"/>
+        </w:numPr>
+      </w:pPr>
+      <w:r>
+        <w:t>I need Android Studio so that I can compile my project as an .</w:t>
+      </w:r>
+      <w:proofErr w:type="spellStart"/>
+      <w:r>
+        <w:t>apk</w:t>
+      </w:r>
+      <w:proofErr w:type="spellEnd"/>
+      <w:r>
+        <w:t xml:space="preserve"> to be exported to Android. The easiest way is to install Android Studio. I heard there are other ways to compile my project to .</w:t>
+      </w:r>
+      <w:proofErr w:type="spellStart"/>
+      <w:r>
+        <w:t>apk</w:t>
+      </w:r>
+      <w:proofErr w:type="spellEnd"/>
+      <w:r>
+        <w:t xml:space="preserve"> without using Android Studio.</w:t>
+      </w:r>
+    </w:p>
+    <w:p>
+      <w:pPr>
+        <w:pStyle w:val="ListParagraph"/>
+        <w:numPr>
+          <w:ilvl w:val="0"/>
+          <w:numId w:val="1"/>
+        </w:numPr>
+      </w:pPr>
+      <w:r>
+        <w:t>I can simply download Android Studio in the website by googling it.</w:t>
+      </w:r>
+    </w:p>
+    <w:p>
+      <w:pPr>
+        <w:pStyle w:val="ListParagraph"/>
+        <w:numPr>
+          <w:ilvl w:val="0"/>
+          <w:numId w:val="1"/>
+        </w:numPr>
+      </w:pPr>
+      <w:r>
+        <w:lastRenderedPageBreak/>
+        <w:t xml:space="preserve">Here’s the JDK </w:t>
+      </w:r>
+      <w:hyperlink r:id="rId12" w:history="1">
+        <w:r>
+          <w:rPr>
+            <w:rStyle w:val="Hyperlink"/>
+          </w:rPr>
+          <w:t>download page</w:t>
+        </w:r>
+      </w:hyperlink>
+      <w:r>
+        <w:rPr>
+          <w:noProof/>
+        </w:rPr>
+        <w:t xml:space="preserve"> </w:t>
+      </w:r>
+      <w:r>
+        <w:drawing>
+          <wp:inline distT="0" distB="0" distL="0" distR="0" wp14:anchorId="5808B755" wp14:editId="616E1D68">
+            <wp:extent cx="5943600" cy="2948940"/>
+            <wp:effectExtent l="0" t="0" r="0" b="3810"/>
+            <wp:docPr id="15" name="Picture 15"/>
+            <wp:cNvGraphicFramePr>
+              <a:graphicFrameLocks xmlns:a="http://schemas.openxmlformats.org/drawingml/2006/main" noChangeAspect="1"/>
+            </wp:cNvGraphicFramePr>
+            <a:graphic xmlns:a="http://schemas.openxmlformats.org/drawingml/2006/main">
+              <a:graphicData uri="http://schemas.openxmlformats.org/drawingml/2006/picture">
+                <pic:pic xmlns:pic="http://schemas.openxmlformats.org/drawingml/2006/picture">
+                  <pic:nvPicPr>
+                    <pic:cNvPr id="1" name=""/>
+                    <pic:cNvPicPr/>
+                  </pic:nvPicPr>
+                  <pic:blipFill>
+                    <a:blip r:embed="rId13"/>
+                    <a:stretch>
+                      <a:fillRect/>
+                    </a:stretch>
+                  </pic:blipFill>
+                  <pic:spPr>
+                    <a:xfrm>
+                      <a:off x="0" y="0"/>
+                      <a:ext cx="5943600" cy="2948940"/>
+                    </a:xfrm>
+                    <a:prstGeom prst="rect">
+                      <a:avLst/>
+                    </a:prstGeom>
+                  </pic:spPr>
+                </pic:pic>
+              </a:graphicData>
+            </a:graphic>
+          </wp:inline>
+        </w:drawing>
+      </w:r>
+      <w:r>
+        <w:t xml:space="preserve"> </w:t>
+      </w:r>
+      <w:r>
+        <w:rPr>
+          <w:noProof/>
+        </w:rPr>
+        <w:t>the download page took me a while to study its UI because it has</w:t>
+      </w:r>
+      <w:r>
+        <w:rPr>
+          <w:noProof/>
+        </w:rPr>
+        <w:t xml:space="preserve"> changed drastically compared to the tutorial made last year.</w:t>
+      </w:r>
+    </w:p>
+    <w:p>
+      <w:pPr>
+        <w:pStyle w:val="ListParagraph"/>
+        <w:numPr>
+          <w:ilvl w:val="0"/>
+          <w:numId w:val="1"/>
+        </w:numPr>
+      </w:pPr>
+      <w:r>
+        <w:t xml:space="preserve">When </w:t>
+      </w:r>
+      <w:r>
+        <w:rPr>
+          <w:b/>
+          <w:bCs/>
+          <w:sz w:val="28"/>
+          <w:szCs w:val="28"/>
+        </w:rPr>
+        <w:t>installing Android Studio and JDK</w:t>
+      </w:r>
+      <w:r>
+        <w:t xml:space="preserve">, I </w:t>
+      </w:r>
+      <w:r>
+        <w:rPr>
+          <w:b/>
+          <w:bCs/>
+          <w:sz w:val="28"/>
+          <w:szCs w:val="28"/>
+        </w:rPr>
+        <w:t xml:space="preserve">couldn’t find the Android folder in my </w:t>
+      </w:r>
+      <w:proofErr w:type="spellStart"/>
+      <w:r>
+        <w:rPr>
+          <w:b/>
+          <w:bCs/>
+          <w:sz w:val="28"/>
+          <w:szCs w:val="28"/>
+        </w:rPr>
+        <w:t>appdata’s</w:t>
+      </w:r>
+      <w:proofErr w:type="spellEnd"/>
+      <w:r>
+        <w:rPr>
+          <w:b/>
+          <w:bCs/>
+          <w:sz w:val="28"/>
+          <w:szCs w:val="28"/>
+        </w:rPr>
+        <w:t xml:space="preserve"> local folder</w:t>
+      </w:r>
+      <w:r>
+        <w:t>. So I need to open Android Studio and I still need to download more files after I installed it from website.</w:t>
+      </w:r>
+      <w:r>
+        <w:rPr>
+          <w:noProof/>
+        </w:rPr>
+        <w:t xml:space="preserve"> </w:t>
+      </w:r>
+      <w:r>
+        <w:rPr>
+          <w:noProof/>
+        </w:rPr>
+        <w:lastRenderedPageBreak/>
+        <w:drawing>
+          <wp:inline distT="0" distB="0" distL="0" distR="0" wp14:anchorId="3CA829AC" wp14:editId="36D5F268">
+            <wp:extent cx="5943600" cy="4457700"/>
+            <wp:effectExtent l="0" t="0" r="0" b="0"/>
+            <wp:docPr id="5" name="Picture 5"/>
+            <wp:cNvGraphicFramePr>
+              <a:graphicFrameLocks xmlns:a="http://schemas.openxmlformats.org/drawingml/2006/main" noChangeAspect="1"/>
+            </wp:cNvGraphicFramePr>
+            <a:graphic xmlns:a="http://schemas.openxmlformats.org/drawingml/2006/main">
+              <a:graphicData uri="http://schemas.openxmlformats.org/drawingml/2006/picture">
+                <pic:pic xmlns:pic="http://schemas.openxmlformats.org/drawingml/2006/picture">
+                  <pic:nvPicPr>
+                    <pic:cNvPr id="1" name=""/>
+                    <pic:cNvPicPr/>
+                  </pic:nvPicPr>
+                  <pic:blipFill>
+                    <a:blip r:embed="rId14"/>
+                    <a:stretch>
+                      <a:fillRect/>
+                    </a:stretch>
+                  </pic:blipFill>
+                  <pic:spPr>
+                    <a:xfrm>
+                      <a:off x="0" y="0"/>
+                      <a:ext cx="5943600" cy="4457700"/>
+                    </a:xfrm>
+                    <a:prstGeom prst="rect">
+                      <a:avLst/>
+                    </a:prstGeom>
+                  </pic:spPr>
+                </pic:pic>
+              </a:graphicData>
+            </a:graphic>
+          </wp:inline>
+        </w:drawing>
+      </w:r>
+      <w:r>
+        <w:rPr>
+          <w:noProof/>
+        </w:rPr>
+        <w:t xml:space="preserve">this is the installation of the remaining components. At first, </w:t>
+      </w:r>
+      <w:r>
+        <w:rPr>
+          <w:noProof/>
+        </w:rPr>
+        <w:t>I thought all components have been downloaded after it has been intially intsalled but NOPE, I need to open the software and download the remaining files. I hope to get a glimpse of Android folder in my Appdata’s local folder I think.</w:t>
+      </w:r>
+      <w:r>
+        <w:rPr>
+          <w:noProof/>
+        </w:rPr>
+        <w:br/>
+        <w:t>Here is the finished result of the download</w:t>
+      </w:r>
+      <w:r>
+        <w:rPr>
+          <w:noProof/>
+        </w:rPr>
+        <w:lastRenderedPageBreak/>
+        <w:drawing>
+          <wp:inline distT="0" distB="0" distL="0" distR="0" wp14:anchorId="2E6DF8A7" wp14:editId="1B14A53D">
+            <wp:extent cx="5943600" cy="4399280"/>
+            <wp:effectExtent l="0" t="0" r="0" b="1270"/>
+            <wp:docPr id="6" name="Picture 6"/>
+            <wp:cNvGraphicFramePr>
+              <a:graphicFrameLocks xmlns:a="http://schemas.openxmlformats.org/drawingml/2006/main" noChangeAspect="1"/>
+            </wp:cNvGraphicFramePr>
+            <a:graphic xmlns:a="http://schemas.openxmlformats.org/drawingml/2006/main">
+              <a:graphicData uri="http://schemas.openxmlformats.org/drawingml/2006/picture">
+                <pic:pic xmlns:pic="http://schemas.openxmlformats.org/drawingml/2006/picture">
+                  <pic:nvPicPr>
+                    <pic:cNvPr id="1" name=""/>
+                    <pic:cNvPicPr/>
+                  </pic:nvPicPr>
+                  <pic:blipFill>
+                    <a:blip r:embed="rId15"/>
+                    <a:stretch>
+                      <a:fillRect/>
+                    </a:stretch>
+                  </pic:blipFill>
+                  <pic:spPr>
+                    <a:xfrm>
+                      <a:off x="0" y="0"/>
+                      <a:ext cx="5943600" cy="4399280"/>
+                    </a:xfrm>
+                    <a:prstGeom prst="rect">
+                      <a:avLst/>
+                    </a:prstGeom>
+                  </pic:spPr>
+                </pic:pic>
+              </a:graphicData>
+            </a:graphic>
+          </wp:inline>
+        </w:drawing>
+      </w:r>
+      <w:r>
+        <w:rPr>
+          <w:noProof/>
+        </w:rPr>
+        <w:drawing>
+          <wp:inline distT="0" distB="0" distL="0" distR="0" wp14:anchorId="18A9F789" wp14:editId="052321B6">
+            <wp:extent cx="5943600" cy="3286125"/>
+            <wp:effectExtent l="0" t="0" r="0" b="9525"/>
+            <wp:docPr id="7" name="Picture 7"/>
+            <wp:cNvGraphicFramePr>
+              <a:graphicFrameLocks xmlns:a="http://schemas.openxmlformats.org/drawingml/2006/main" noChangeAspect="1"/>
+            </wp:cNvGraphicFramePr>
+            <a:graphic xmlns:a="http://schemas.openxmlformats.org/drawingml/2006/main">
+              <a:graphicData uri="http://schemas.openxmlformats.org/drawingml/2006/picture">
+                <pic:pic xmlns:pic="http://schemas.openxmlformats.org/drawingml/2006/picture">
+                  <pic:nvPicPr>
+                    <pic:cNvPr id="1" name=""/>
+                    <pic:cNvPicPr/>
+                  </pic:nvPicPr>
+                  <pic:blipFill>
+                    <a:blip r:embed="rId16"/>
+                    <a:stretch>
+                      <a:fillRect/>
+                    </a:stretch>
+                  </pic:blipFill>
+                  <pic:spPr>
+                    <a:xfrm>
+                      <a:off x="0" y="0"/>
+                      <a:ext cx="5943600" cy="3286125"/>
+                    </a:xfrm>
+                    <a:prstGeom prst="rect">
+                      <a:avLst/>
+                    </a:prstGeom>
+                  </pic:spPr>
+                </pic:pic>
+              </a:graphicData>
+            </a:graphic>
+          </wp:inline>
+        </w:drawing>
+      </w:r>
+      <w:r>
+        <w:rPr>
+          <w:noProof/>
+        </w:rPr>
+        <w:t xml:space="preserve">I can see that there’s a directory that sends to Appdata’s local folder, this is great. But I also see </w:t>
+      </w:r>
+      <w:r>
+        <w:rPr>
+          <w:noProof/>
+        </w:rPr>
+        <w:lastRenderedPageBreak/>
+        <w:t>a red text that states an installation has failed. It’s coming from Intel HAXM, I don’t know what that is yet but I’ll go ahead and ignore it for now.</w:t>
+      </w:r>
+    </w:p>
+    <w:p>
+      <w:r>
+        <w:t>2:43PM</w:t>
+      </w:r>
+    </w:p>
+    <w:p>
+      <w:pPr>
+        <w:pStyle w:val="ListParagraph"/>
+        <w:numPr>
+          <w:ilvl w:val="0"/>
+          <w:numId w:val="1"/>
+        </w:numPr>
+      </w:pPr>
+      <w:r>
+        <w:t xml:space="preserve">I really need to </w:t>
+      </w:r>
+      <w:r>
+        <w:rPr>
+          <w:b/>
+          <w:bCs/>
+          <w:sz w:val="28"/>
+          <w:szCs w:val="28"/>
+        </w:rPr>
+        <w:t xml:space="preserve">apply android compiling files into my </w:t>
+      </w:r>
+      <w:proofErr w:type="spellStart"/>
+      <w:r>
+        <w:rPr>
+          <w:b/>
+          <w:bCs/>
+          <w:sz w:val="28"/>
+          <w:szCs w:val="28"/>
+        </w:rPr>
+        <w:t>godot’s</w:t>
+      </w:r>
+      <w:proofErr w:type="spellEnd"/>
+      <w:r>
+        <w:rPr>
+          <w:b/>
+          <w:bCs/>
+          <w:sz w:val="28"/>
+          <w:szCs w:val="28"/>
+        </w:rPr>
+        <w:t xml:space="preserve"> editor settings</w:t>
+      </w:r>
+      <w:r>
+        <w:t xml:space="preserve">. </w:t>
+      </w:r>
+      <w:r>
+        <w:t>I think I never wrote in my game jam 39 project design doc how I started my android export except I say “I made an Android support!” I don’t know where did I put it</w:t>
+      </w:r>
+      <w:r>
+        <w:t>.</w:t>
+      </w:r>
+      <w:r>
+        <w:t xml:space="preserve"> I couldn’t find it and don’t feel like checking up all 33 commits.</w:t>
+      </w:r>
+    </w:p>
+    <w:p>
+      <w:pPr>
+        <w:pStyle w:val="ListParagraph"/>
+        <w:numPr>
+          <w:ilvl w:val="1"/>
+          <w:numId w:val="1"/>
+        </w:numPr>
+      </w:pPr>
+      <w:r>
+        <w:t xml:space="preserve">In the Editor Settings, I want to add the directory of </w:t>
+      </w:r>
+      <w:r>
+        <w:rPr>
+          <w:b/>
+          <w:bCs/>
+          <w:sz w:val="24"/>
+          <w:szCs w:val="24"/>
+        </w:rPr>
+        <w:t>adb.exe</w:t>
+      </w:r>
+      <w:r>
+        <w:t xml:space="preserve"> </w:t>
+      </w:r>
+      <w:r>
+        <w:t>on how I set it</w:t>
+      </w:r>
+      <w:r>
+        <w:t xml:space="preserve"> up</w:t>
+      </w:r>
+      <w:r>
+        <w:t xml:space="preserve"> just</w:t>
+      </w:r>
+      <w:r>
+        <w:t xml:space="preserve"> in case when I’m in a new PC, I like to see and compare how I’d find its directory because directories change though.</w:t>
+      </w:r>
+      <w:r>
+        <w:rPr>
+          <w:noProof/>
+        </w:rPr>
+        <w:drawing>
+          <wp:inline distT="0" distB="0" distL="0" distR="0" wp14:anchorId="481DF092" wp14:editId="51A71031">
+            <wp:extent cx="5600700" cy="896950"/>
+            <wp:effectExtent l="0" t="0" r="0" b="0"/>
+            <wp:docPr id="8" name="Picture 8"/>
+            <wp:cNvGraphicFramePr>
+              <a:graphicFrameLocks xmlns:a="http://schemas.openxmlformats.org/drawingml/2006/main" noChangeAspect="1"/>
+            </wp:cNvGraphicFramePr>
+            <a:graphic xmlns:a="http://schemas.openxmlformats.org/drawingml/2006/main">
+              <a:graphicData uri="http://schemas.openxmlformats.org/drawingml/2006/picture">
+                <pic:pic xmlns:pic="http://schemas.openxmlformats.org/drawingml/2006/picture">
+                  <pic:nvPicPr>
+                    <pic:cNvPr id="1" name=""/>
+                    <pic:cNvPicPr/>
+                  </pic:nvPicPr>
+                  <pic:blipFill>
+                    <a:blip r:embed="rId17"/>
+                    <a:stretch>
+                      <a:fillRect/>
+                    </a:stretch>
+                  </pic:blipFill>
+                  <pic:spPr>
+                    <a:xfrm>
+                      <a:off x="0" y="0"/>
+                      <a:ext cx="5604054" cy="897487"/>
+                    </a:xfrm>
+                    <a:prstGeom prst="rect">
+                      <a:avLst/>
+                    </a:prstGeom>
+                  </pic:spPr>
+                </pic:pic>
+              </a:graphicData>
+            </a:graphic>
+          </wp:inline>
+        </w:drawing>
+      </w:r>
+      <w:proofErr w:type="spellStart"/>
+      <w:r>
+        <w:t>adb</w:t>
+      </w:r>
+      <w:proofErr w:type="spellEnd"/>
+      <w:r>
+        <w:t xml:space="preserve"> belongs to SDK</w:t>
+      </w:r>
+      <w:r>
+        <w:t xml:space="preserve">, better remember that. </w:t>
+      </w:r>
+      <w:r>
+        <w:br/>
+      </w:r>
+      <w:r>
+        <w:t xml:space="preserve">Adb.exe directory: </w:t>
+      </w:r>
+      <w:r>
+        <w:t>C:\Users\QHTF\AppData\Local\Android\Sdk\platform-tools\adb.ex</w:t>
+      </w:r>
+      <w:r>
+        <w:t>e</w:t>
+      </w:r>
+    </w:p>
+    <w:p>
+      <w:pPr>
+        <w:pStyle w:val="ListParagraph"/>
+        <w:numPr>
+          <w:ilvl w:val="1"/>
+          <w:numId w:val="1"/>
+        </w:numPr>
+      </w:pPr>
+      <w:r>
+        <w:t xml:space="preserve">I like to add the </w:t>
+      </w:r>
+      <w:proofErr w:type="spellStart"/>
+      <w:r>
+        <w:rPr>
+          <w:b/>
+          <w:bCs/>
+          <w:sz w:val="24"/>
+          <w:szCs w:val="24"/>
+        </w:rPr>
+        <w:t>jarsigner</w:t>
+      </w:r>
+      <w:proofErr w:type="spellEnd"/>
+      <w:r>
+        <w:t xml:space="preserve"> as well.</w:t>
+      </w:r>
+      <w:r>
+        <w:rPr>
+          <w:noProof/>
+        </w:rPr>
+        <w:t xml:space="preserve"> </w:t>
+      </w:r>
+      <w:r>
+        <w:rPr>
+          <w:noProof/>
+        </w:rPr>
+        <w:t>This belongs to JDK (Java Development Kit). Expect to find java sources in this project because Android relies on java code sources to make an Android export.</w:t>
+      </w:r>
+      <w:r>
+        <w:rPr>
+          <w:noProof/>
+        </w:rPr>
+        <w:drawing>
+          <wp:inline distT="0" distB="0" distL="0" distR="0" wp14:anchorId="466693B2" wp14:editId="683CEAF4">
+            <wp:extent cx="4782217" cy="190527"/>
+            <wp:effectExtent l="0" t="0" r="0" b="0"/>
+            <wp:docPr id="9" name="Picture 9"/>
+            <wp:cNvGraphicFramePr>
+              <a:graphicFrameLocks xmlns:a="http://schemas.openxmlformats.org/drawingml/2006/main" noChangeAspect="1"/>
+            </wp:cNvGraphicFramePr>
+            <a:graphic xmlns:a="http://schemas.openxmlformats.org/drawingml/2006/main">
+              <a:graphicData uri="http://schemas.openxmlformats.org/drawingml/2006/picture">
+                <pic:pic xmlns:pic="http://schemas.openxmlformats.org/drawingml/2006/picture">
+                  <pic:nvPicPr>
+                    <pic:cNvPr id="1" name=""/>
+                    <pic:cNvPicPr/>
+                  </pic:nvPicPr>
+                  <pic:blipFill>
+                    <a:blip r:embed="rId18"/>
+                    <a:stretch>
+                      <a:fillRect/>
+                    </a:stretch>
+                  </pic:blipFill>
+                  <pic:spPr>
+                    <a:xfrm>
+                      <a:off x="0" y="0"/>
+                      <a:ext cx="4782217" cy="190527"/>
+                    </a:xfrm>
+                    <a:prstGeom prst="rect">
+                      <a:avLst/>
+                    </a:prstGeom>
+                  </pic:spPr>
+                </pic:pic>
+              </a:graphicData>
+            </a:graphic>
+          </wp:inline>
+        </w:drawing>
+      </w:r>
+      <w:r>
+        <w:rPr>
+          <w:noProof/>
+        </w:rPr>
+        <w:br/>
+      </w:r>
+      <w:r>
+        <w:t>C:\Program Files\Android\jdk\jdk-8.0.302.8-hotspot\jdk8u302-b08\bin\jarsigner.exe</w:t>
+      </w:r>
+    </w:p>
+    <w:p>
+      <w:pPr>
+        <w:pStyle w:val="ListParagraph"/>
+        <w:numPr>
+          <w:ilvl w:val="1"/>
+          <w:numId w:val="1"/>
+        </w:numPr>
+      </w:pPr>
+      <w:r>
+        <w:t xml:space="preserve">for the </w:t>
+      </w:r>
+      <w:r>
+        <w:rPr>
+          <w:b/>
+          <w:bCs/>
+          <w:sz w:val="24"/>
+          <w:szCs w:val="24"/>
+        </w:rPr>
+        <w:t>debug keystore</w:t>
+      </w:r>
+      <w:r>
+        <w:br/>
+      </w:r>
+      <w:r>
+        <w:rPr>
+          <w:noProof/>
+        </w:rPr>
+        <w:drawing>
+          <wp:inline distT="0" distB="0" distL="0" distR="0" wp14:anchorId="0542BAF2" wp14:editId="6C0A7BFA">
+            <wp:extent cx="4772691" cy="257211"/>
+            <wp:effectExtent l="0" t="0" r="0" b="9525"/>
+            <wp:docPr id="11" name="Picture 11"/>
+            <wp:cNvGraphicFramePr>
+              <a:graphicFrameLocks xmlns:a="http://schemas.openxmlformats.org/drawingml/2006/main" noChangeAspect="1"/>
+            </wp:cNvGraphicFramePr>
+            <a:graphic xmlns:a="http://schemas.openxmlformats.org/drawingml/2006/main">
+              <a:graphicData uri="http://schemas.openxmlformats.org/drawingml/2006/picture">
+                <pic:pic xmlns:pic="http://schemas.openxmlformats.org/drawingml/2006/picture">
+                  <pic:nvPicPr>
+                    <pic:cNvPr id="1" name=""/>
+                    <pic:cNvPicPr/>
+                  </pic:nvPicPr>
+                  <pic:blipFill>
+                    <a:blip r:embed="rId19"/>
+                    <a:stretch>
+                      <a:fillRect/>
+                    </a:stretch>
+                  </pic:blipFill>
+                  <pic:spPr>
+                    <a:xfrm>
+                      <a:off x="0" y="0"/>
+                      <a:ext cx="4772691" cy="257211"/>
+                    </a:xfrm>
+                    <a:prstGeom prst="rect">
+                      <a:avLst/>
+                    </a:prstGeom>
+                  </pic:spPr>
+                </pic:pic>
+              </a:graphicData>
+            </a:graphic>
+          </wp:inline>
+        </w:drawing>
+      </w:r>
+      <w:r>
+        <w:br/>
+      </w:r>
+      <w:r>
+        <w:t>C:/Users/QHTF/Documents/gen keystore/</w:t>
+      </w:r>
+      <w:proofErr w:type="spellStart"/>
+      <w:r>
+        <w:t>debug.keystore</w:t>
+      </w:r>
+      <w:proofErr w:type="spellEnd"/>
+      <w:r>
+        <w:br/>
+        <w:t>debug keystore can be in any directory when I generate that keystore command to whatever directory it was located when I open cmd.exe</w:t>
+      </w:r>
+      <w:r>
+        <w:br/>
+        <w:t xml:space="preserve">here is the command to generate it: </w:t>
+      </w:r>
+      <w:proofErr w:type="spellStart"/>
+      <w:r>
+        <w:rPr>
+          <w:highlight w:val="yellow"/>
+        </w:rPr>
+        <w:t>keytool</w:t>
+      </w:r>
+      <w:proofErr w:type="spellEnd"/>
+      <w:r>
+        <w:rPr>
+          <w:highlight w:val="yellow"/>
+        </w:rPr>
+        <w:t xml:space="preserve"> -</w:t>
+      </w:r>
+      <w:proofErr w:type="spellStart"/>
+      <w:r>
+        <w:rPr>
+          <w:highlight w:val="yellow"/>
+        </w:rPr>
+        <w:t>keyalg</w:t>
+      </w:r>
+      <w:proofErr w:type="spellEnd"/>
+      <w:r>
+        <w:rPr>
+          <w:highlight w:val="yellow"/>
+        </w:rPr>
+        <w:t xml:space="preserve"> RSA -</w:t>
+      </w:r>
+      <w:proofErr w:type="spellStart"/>
+      <w:r>
+        <w:rPr>
+          <w:highlight w:val="yellow"/>
+        </w:rPr>
+        <w:t>genkeypair</w:t>
+      </w:r>
+      <w:proofErr w:type="spellEnd"/>
+      <w:r>
+        <w:rPr>
+          <w:highlight w:val="yellow"/>
+        </w:rPr>
+        <w:t xml:space="preserve"> -alias </w:t>
+      </w:r>
+      <w:proofErr w:type="spellStart"/>
+      <w:r>
+        <w:rPr>
+          <w:highlight w:val="yellow"/>
+        </w:rPr>
+        <w:t>androiddebugkey</w:t>
+      </w:r>
+      <w:proofErr w:type="spellEnd"/>
+      <w:r>
+        <w:rPr>
+          <w:highlight w:val="yellow"/>
+        </w:rPr>
+        <w:t xml:space="preserve"> -</w:t>
+      </w:r>
+      <w:proofErr w:type="spellStart"/>
+      <w:r>
+        <w:rPr>
+          <w:highlight w:val="yellow"/>
+        </w:rPr>
+        <w:t>keypass</w:t>
+      </w:r>
+      <w:proofErr w:type="spellEnd"/>
+      <w:r>
+        <w:rPr>
+          <w:highlight w:val="yellow"/>
+        </w:rPr>
+        <w:t xml:space="preserve"> android -keystore </w:t>
+      </w:r>
+      <w:proofErr w:type="spellStart"/>
+      <w:r>
+        <w:rPr>
+          <w:highlight w:val="yellow"/>
+        </w:rPr>
+        <w:t>debug.keystore</w:t>
+      </w:r>
+      <w:proofErr w:type="spellEnd"/>
+      <w:r>
+        <w:rPr>
+          <w:highlight w:val="yellow"/>
+        </w:rPr>
+        <w:t xml:space="preserve"> -</w:t>
+      </w:r>
+      <w:proofErr w:type="spellStart"/>
+      <w:r>
+        <w:rPr>
+          <w:highlight w:val="yellow"/>
+        </w:rPr>
+        <w:t>storepass</w:t>
+      </w:r>
+      <w:proofErr w:type="spellEnd"/>
+      <w:r>
+        <w:rPr>
+          <w:highlight w:val="yellow"/>
+        </w:rPr>
+        <w:t xml:space="preserve"> android -</w:t>
+      </w:r>
+      <w:proofErr w:type="spellStart"/>
+      <w:r>
+        <w:rPr>
+          <w:highlight w:val="yellow"/>
+        </w:rPr>
+        <w:t>dname</w:t>
+      </w:r>
+      <w:proofErr w:type="spellEnd"/>
+      <w:r>
+        <w:rPr>
+          <w:highlight w:val="yellow"/>
+        </w:rPr>
+        <w:t xml:space="preserve"> "CN=Android </w:t>
+      </w:r>
+      <w:proofErr w:type="spellStart"/>
+      <w:r>
+        <w:rPr>
+          <w:highlight w:val="yellow"/>
+        </w:rPr>
+        <w:t>Debug,O</w:t>
+      </w:r>
+      <w:proofErr w:type="spellEnd"/>
+      <w:r>
+        <w:rPr>
+          <w:highlight w:val="yellow"/>
+        </w:rPr>
+        <w:t>=</w:t>
+      </w:r>
+      <w:proofErr w:type="spellStart"/>
+      <w:r>
+        <w:rPr>
+          <w:highlight w:val="yellow"/>
+        </w:rPr>
+        <w:t>Android,C</w:t>
+      </w:r>
+      <w:proofErr w:type="spellEnd"/>
+      <w:r>
+        <w:rPr>
+          <w:highlight w:val="yellow"/>
+        </w:rPr>
+        <w:t>=US" -validity 9999 -</w:t>
+      </w:r>
+      <w:proofErr w:type="spellStart"/>
+      <w:r>
+        <w:rPr>
+          <w:highlight w:val="yellow"/>
+        </w:rPr>
+        <w:t>deststoretype</w:t>
+      </w:r>
+      <w:proofErr w:type="spellEnd"/>
+      <w:r>
+        <w:rPr>
+          <w:highlight w:val="yellow"/>
+        </w:rPr>
+        <w:t xml:space="preserve"> pkcs12</w:t>
+      </w:r>
+    </w:p>
+    <w:p>
+      <w:pPr>
+        <w:pStyle w:val="ListParagraph"/>
+        <w:numPr>
+          <w:ilvl w:val="1"/>
+          <w:numId w:val="1"/>
+        </w:numPr>
+      </w:pPr>
+      <w:r>
+        <w:t xml:space="preserve">Lastly, this is the </w:t>
+      </w:r>
+      <w:r>
+        <w:rPr>
+          <w:b/>
+          <w:bCs/>
+          <w:sz w:val="24"/>
+          <w:szCs w:val="24"/>
+        </w:rPr>
+        <w:t>Android SDK path</w:t>
+      </w:r>
+      <w:r>
+        <w:t>. This isn’t included in the video tutorial and I can’t find it in his settings because of his 2021 outdated version of his game engine. I had to find solution for myself and adding directory fixed the issue I’m having.</w:t>
+      </w:r>
+      <w:r>
+        <w:t xml:space="preserve"> I found a help on Google with this </w:t>
+      </w:r>
+      <w:hyperlink r:id="rId20" w:history="1">
+        <w:r>
+          <w:rPr>
+            <w:rStyle w:val="Hyperlink"/>
+          </w:rPr>
+          <w:t>link</w:t>
+        </w:r>
+      </w:hyperlink>
+      <w:r>
+        <w:t xml:space="preserve"> to direct me to find the remaining prerequisite. The rest is to guess what I will do next</w:t>
+      </w:r>
+      <w:r>
+        <w:t xml:space="preserve"> and here’s one below:</w:t>
+      </w:r>
+      <w:r>
+        <w:rPr>
+          <w:noProof/>
+        </w:rPr>
+        <w:drawing>
+          <wp:inline distT="0" distB="0" distL="0" distR="0" wp14:anchorId="2AD20EC5" wp14:editId="578D53D6">
+            <wp:extent cx="4820323" cy="257211"/>
+            <wp:effectExtent l="0" t="0" r="0" b="9525"/>
+            <wp:docPr id="12" name="Picture 12"/>
+            <wp:cNvGraphicFramePr>
+              <a:graphicFrameLocks xmlns:a="http://schemas.openxmlformats.org/drawingml/2006/main" noChangeAspect="1"/>
+            </wp:cNvGraphicFramePr>
+            <a:graphic xmlns:a="http://schemas.openxmlformats.org/drawingml/2006/main">
+              <a:graphicData uri="http://schemas.openxmlformats.org/drawingml/2006/picture">
+                <pic:pic xmlns:pic="http://schemas.openxmlformats.org/drawingml/2006/picture">
+                  <pic:nvPicPr>
+                    <pic:cNvPr id="1" name=""/>
+                    <pic:cNvPicPr/>
+                  </pic:nvPicPr>
+                  <pic:blipFill>
+                    <a:blip r:embed="rId21"/>
+                    <a:stretch>
+                      <a:fillRect/>
+                    </a:stretch>
+                  </pic:blipFill>
+                  <pic:spPr>
+                    <a:xfrm>
+                      <a:off x="0" y="0"/>
+                      <a:ext cx="4820323" cy="257211"/>
+                    </a:xfrm>
+                    <a:prstGeom prst="rect">
+                      <a:avLst/>
+                    </a:prstGeom>
+                  </pic:spPr>
+                </pic:pic>
+              </a:graphicData>
+            </a:graphic>
+          </wp:inline>
+        </w:drawing>
+      </w:r>
+      <w:r>
+        <w:br/>
+      </w:r>
+      <w:r>
+        <w:t xml:space="preserve">directory: </w:t>
+      </w:r>
+      <w:r>
+        <w:t>C:/Users/QHTF/AppData/Local/Android/Sdk</w:t>
+      </w:r>
+      <w:r>
+        <w:br/>
+      </w:r>
+      <w:r>
+        <w:br/>
+      </w:r>
+      <w:r>
+        <w:br/>
+      </w:r>
+      <w:r>
+        <w:br/>
+      </w:r>
+    </w:p>
+    <w:p>
+      <w:pPr>
+        <w:pStyle w:val="ListParagraph"/>
+        <w:numPr>
+          <w:ilvl w:val="0"/>
+          <w:numId w:val="1"/>
+        </w:numPr>
+      </w:pPr>
+      <w:r>
+        <w:lastRenderedPageBreak/>
+        <w:t xml:space="preserve">This is my </w:t>
+      </w:r>
+      <w:r>
+        <w:rPr>
+          <w:b/>
+          <w:bCs/>
+          <w:sz w:val="28"/>
+          <w:szCs w:val="28"/>
+        </w:rPr>
+        <w:t xml:space="preserve">complete setup of my Android </w:t>
+      </w:r>
+      <w:r>
+        <w:rPr>
+          <w:b/>
+          <w:bCs/>
+          <w:sz w:val="28"/>
+          <w:szCs w:val="28"/>
+        </w:rPr>
+        <w:t xml:space="preserve">export setup </w:t>
+      </w:r>
+      <w:r>
+        <w:rPr>
+          <w:b/>
+          <w:bCs/>
+          <w:sz w:val="28"/>
+          <w:szCs w:val="28"/>
+        </w:rPr>
+        <w:t>directory</w:t>
+      </w:r>
+      <w:r>
+        <w:t xml:space="preserve"> from </w:t>
+      </w:r>
+      <w:r>
+        <w:t xml:space="preserve">the </w:t>
+      </w:r>
+      <w:r>
+        <w:t>Editor Settings</w:t>
+      </w:r>
+      <w:r>
+        <w:rPr>
+          <w:noProof/>
+        </w:rPr>
+        <w:drawing>
+          <wp:inline distT="0" distB="0" distL="0" distR="0" wp14:anchorId="453E20DC" wp14:editId="2E61BBAC">
+            <wp:extent cx="5943600" cy="4879975"/>
+            <wp:effectExtent l="0" t="0" r="0" b="0"/>
+            <wp:docPr id="10" name="Picture 10"/>
+            <wp:cNvGraphicFramePr>
+              <a:graphicFrameLocks xmlns:a="http://schemas.openxmlformats.org/drawingml/2006/main" noChangeAspect="1"/>
+            </wp:cNvGraphicFramePr>
+            <a:graphic xmlns:a="http://schemas.openxmlformats.org/drawingml/2006/main">
+              <a:graphicData uri="http://schemas.openxmlformats.org/drawingml/2006/picture">
+                <pic:pic xmlns:pic="http://schemas.openxmlformats.org/drawingml/2006/picture">
+                  <pic:nvPicPr>
+                    <pic:cNvPr id="1" name=""/>
+                    <pic:cNvPicPr/>
+                  </pic:nvPicPr>
+                  <pic:blipFill>
+                    <a:blip r:embed="rId22"/>
+                    <a:stretch>
+                      <a:fillRect/>
+                    </a:stretch>
+                  </pic:blipFill>
+                  <pic:spPr>
+                    <a:xfrm>
+                      <a:off x="0" y="0"/>
+                      <a:ext cx="5943600" cy="4879975"/>
+                    </a:xfrm>
+                    <a:prstGeom prst="rect">
+                      <a:avLst/>
+                    </a:prstGeom>
+                  </pic:spPr>
+                </pic:pic>
+              </a:graphicData>
+            </a:graphic>
+          </wp:inline>
+        </w:drawing>
+      </w:r>
+      <w:r>
+        <w:t xml:space="preserve">this had completely </w:t>
+      </w:r>
+      <w:r>
+        <w:t>kept</w:t>
+      </w:r>
+      <w:r>
+        <w:t xml:space="preserve"> all the errors away when I come and see the Android export and I don’t see any of those errors that fuels my fear of going into the unknown.</w:t>
+      </w:r>
+      <w:r>
+        <w:t xml:space="preserve"> I also worried if </w:t>
+      </w:r>
+      <w:proofErr w:type="spellStart"/>
+      <w:r>
+        <w:t>github</w:t>
+      </w:r>
+      <w:proofErr w:type="spellEnd"/>
+      <w:r>
+        <w:t xml:space="preserve"> fails to include the files that I may commit because I should expect my gwj39 repository in my project settings should have a documentation on how I setup my Android export.</w:t>
+      </w:r>
+      <w:r>
+        <w:t xml:space="preserve"> I’m a type of developer would end up erasing the documents that I don’t need just to keep my stuff clean.</w:t>
+      </w:r>
+    </w:p>
+    <w:p>
+      <w:pPr>
+        <w:pStyle w:val="ListParagraph"/>
+        <w:numPr>
+          <w:ilvl w:val="0"/>
+          <w:numId w:val="1"/>
+        </w:numPr>
+      </w:pPr>
+      <w:r>
+        <w:t>I get this error when export my project to Android (.</w:t>
+      </w:r>
+      <w:proofErr w:type="spellStart"/>
+      <w:r>
+        <w:t>apk</w:t>
+      </w:r>
+      <w:proofErr w:type="spellEnd"/>
+      <w:r>
+        <w:t>)</w:t>
+      </w:r>
+      <w:r>
+        <w:t xml:space="preserve"> of </w:t>
+      </w:r>
+      <w:r>
+        <w:rPr>
+          <w:b/>
+          <w:bCs/>
+          <w:sz w:val="28"/>
+          <w:szCs w:val="28"/>
+        </w:rPr>
+        <w:t>Could not find keystore, unable to export</w:t>
+      </w:r>
+      <w:r>
+        <w:drawing>
+          <wp:inline distT="0" distB="0" distL="0" distR="0" wp14:anchorId="1A5FB4AB" wp14:editId="7D032282">
+            <wp:extent cx="5943600" cy="747395"/>
+            <wp:effectExtent l="0" t="0" r="0" b="0"/>
+            <wp:docPr id="13" name="Picture 13"/>
+            <wp:cNvGraphicFramePr>
+              <a:graphicFrameLocks xmlns:a="http://schemas.openxmlformats.org/drawingml/2006/main" noChangeAspect="1"/>
+            </wp:cNvGraphicFramePr>
+            <a:graphic xmlns:a="http://schemas.openxmlformats.org/drawingml/2006/main">
+              <a:graphicData uri="http://schemas.openxmlformats.org/drawingml/2006/picture">
+                <pic:pic xmlns:pic="http://schemas.openxmlformats.org/drawingml/2006/picture">
+                  <pic:nvPicPr>
+                    <pic:cNvPr id="1" name=""/>
+                    <pic:cNvPicPr/>
+                  </pic:nvPicPr>
+                  <pic:blipFill>
+                    <a:blip r:embed="rId23"/>
+                    <a:stretch>
+                      <a:fillRect/>
+                    </a:stretch>
+                  </pic:blipFill>
+                  <pic:spPr>
+                    <a:xfrm>
+                      <a:off x="0" y="0"/>
+                      <a:ext cx="5943600" cy="747395"/>
+                    </a:xfrm>
+                    <a:prstGeom prst="rect">
+                      <a:avLst/>
+                    </a:prstGeom>
+                  </pic:spPr>
+                </pic:pic>
+              </a:graphicData>
+            </a:graphic>
+          </wp:inline>
+        </w:drawing>
+      </w:r>
+      <w:r>
+        <w:t xml:space="preserve">the solution to this is to check the export with debug option. </w:t>
+      </w:r>
+      <w:r>
+        <w:lastRenderedPageBreak/>
+        <w:drawing>
+          <wp:inline distT="0" distB="0" distL="0" distR="0" wp14:anchorId="5DA35855" wp14:editId="262F909B">
+            <wp:extent cx="5943600" cy="1069340"/>
+            <wp:effectExtent l="0" t="0" r="0" b="0"/>
+            <wp:docPr id="14" name="Picture 14"/>
+            <wp:cNvGraphicFramePr>
+              <a:graphicFrameLocks xmlns:a="http://schemas.openxmlformats.org/drawingml/2006/main" noChangeAspect="1"/>
+            </wp:cNvGraphicFramePr>
+            <a:graphic xmlns:a="http://schemas.openxmlformats.org/drawingml/2006/main">
+              <a:graphicData uri="http://schemas.openxmlformats.org/drawingml/2006/picture">
+                <pic:pic xmlns:pic="http://schemas.openxmlformats.org/drawingml/2006/picture">
+                  <pic:nvPicPr>
+                    <pic:cNvPr id="1" name=""/>
+                    <pic:cNvPicPr/>
+                  </pic:nvPicPr>
+                  <pic:blipFill>
+                    <a:blip r:embed="rId24"/>
+                    <a:stretch>
+                      <a:fillRect/>
+                    </a:stretch>
+                  </pic:blipFill>
+                  <pic:spPr>
+                    <a:xfrm>
+                      <a:off x="0" y="0"/>
+                      <a:ext cx="5943600" cy="1069340"/>
+                    </a:xfrm>
+                    <a:prstGeom prst="rect">
+                      <a:avLst/>
+                    </a:prstGeom>
+                  </pic:spPr>
+                </pic:pic>
+              </a:graphicData>
+            </a:graphic>
+          </wp:inline>
+        </w:drawing>
+      </w:r>
+      <w:r>
+        <w:t xml:space="preserve">Searching Google and this </w:t>
+      </w:r>
+      <w:hyperlink r:id="rId25" w:history="1">
+        <w:r>
+          <w:rPr>
+            <w:rStyle w:val="Hyperlink"/>
+          </w:rPr>
+          <w:t>link</w:t>
+        </w:r>
+      </w:hyperlink>
+      <w:r>
+        <w:t xml:space="preserve"> helped me.</w:t>
+      </w:r>
+      <w:r>
+        <w:t xml:space="preserve"> </w:t>
+      </w:r>
+      <w:r>
+        <w:t>I need to inform that I did unchecked before exporting it because I don’t like some debug message comes out in my mobile. But I got it all wrong.</w:t>
+      </w:r>
+      <w:r>
+        <w:t xml:space="preserve"> </w:t>
+      </w:r>
+    </w:p>
+    <w:p>
+      <w:pPr>
+        <w:pStyle w:val="ListParagraph"/>
+        <w:numPr>
+          <w:ilvl w:val="0"/>
+          <w:numId w:val="1"/>
+        </w:numPr>
+      </w:pPr>
+      <w:r>
+        <w:t xml:space="preserve">At 3:43PM, </w:t>
+      </w:r>
+      <w:r>
+        <w:t xml:space="preserve">I </w:t>
+      </w:r>
+      <w:r>
+        <w:rPr>
+          <w:b/>
+          <w:bCs/>
+          <w:sz w:val="28"/>
+          <w:szCs w:val="28"/>
+        </w:rPr>
+        <w:t xml:space="preserve">tested the game </w:t>
+      </w:r>
+      <w:r>
+        <w:rPr>
+          <w:b/>
+          <w:bCs/>
+          <w:sz w:val="28"/>
+          <w:szCs w:val="28"/>
+        </w:rPr>
+        <w:t>o</w:t>
+      </w:r>
+      <w:r>
+        <w:rPr>
+          <w:b/>
+          <w:bCs/>
+          <w:sz w:val="28"/>
+          <w:szCs w:val="28"/>
+        </w:rPr>
+        <w:t>n android whether if I can join server to another platform on my laptop as Windows</w:t>
+      </w:r>
+      <w:r>
+        <w:t>. Turns out nothing came out into my console output</w:t>
+      </w:r>
+      <w:r>
+        <w:t xml:space="preserve"> in my laptop’s </w:t>
+      </w:r>
+      <w:proofErr w:type="spellStart"/>
+      <w:r>
+        <w:t>godot</w:t>
+      </w:r>
+      <w:proofErr w:type="spellEnd"/>
+      <w:r>
+        <w:t xml:space="preserve"> editor</w:t>
+      </w:r>
+      <w:r>
+        <w:t xml:space="preserve"> so that means it didn’t work. I’ll just have to finish</w:t>
+      </w:r>
+      <w:r>
+        <w:t xml:space="preserve"> </w:t>
+      </w:r>
+      <w:r>
+        <w:t>the tutorial to see it for myself.</w:t>
       </w:r>
     </w:p>
     <w:sectPr>
@@ -306,7 +1625,7 @@
         <w:rFonts w:ascii="Calibri" w:eastAsiaTheme="minorHAnsi" w:hAnsi="Calibri" w:cs="Calibri" w:hint="default"/>
       </w:rPr>
     </w:lvl>
-    <w:lvl w:ilvl="1" w:tplc="34090003" w:tentative="1">
+    <w:lvl w:ilvl="1" w:tplc="34090003">
       <w:start w:val="1"/>
       <w:numFmt w:val="bullet"/>
       <w:lvlText w:val="o"/>

</xml_diff>

<commit_message>
Part 3 of PlugWorld's multiplayer 2d shooter tutorial, checkpoint committed here.
</commit_message>
<xml_diff>
--- a/ProjectDesign/ProjectDesign.docx
+++ b/ProjectDesign/ProjectDesign.docx
@@ -355,19 +355,7 @@
         </w:r>
       </w:hyperlink>
       <w:r>
-        <w:t xml:space="preserve"> to help me</w:t>
-      </w:r>
-      <w:r>
-        <w:t xml:space="preserve"> get started for the</w:t>
-      </w:r>
-      <w:r>
-        <w:t xml:space="preserve"> setup </w:t>
-      </w:r>
-      <w:r>
-        <w:t xml:space="preserve">of my </w:t>
-      </w:r>
-      <w:r>
-        <w:t>Android export.</w:t>
+        <w:t xml:space="preserve"> to help me get started for the setup of my Android export.</w:t>
       </w:r>
     </w:p>
     <w:p>
@@ -437,6 +425,9 @@
         <w:t xml:space="preserve"> </w:t>
       </w:r>
       <w:r>
+        <w:rPr>
+          <w:noProof/>
+        </w:rPr>
         <w:drawing>
           <wp:inline distT="0" distB="0" distL="0" distR="0" wp14:anchorId="5808B755" wp14:editId="616E1D68">
             <wp:extent cx="5943600" cy="2948940"/>
@@ -480,13 +471,7 @@
         <w:rPr>
           <w:noProof/>
         </w:rPr>
-        <w:t>the download page took me a while to study its UI because it has</w:t>
-      </w:r>
-      <w:r>
-        <w:rPr>
-          <w:noProof/>
-        </w:rPr>
-        <w:t xml:space="preserve"> changed drastically compared to the tutorial made last year.</w:t>
+        <w:t>the download page took me a while to study its UI because it has changed drastically compared to the tutorial made last year.</w:t>
       </w:r>
     </w:p>
     <w:p>
@@ -542,7 +527,15 @@
         <w:t xml:space="preserve"> local folder</w:t>
       </w:r>
       <w:r>
-        <w:t>. So I need to open Android Studio and I still need to download more files after I installed it from website.</w:t>
+        <w:t xml:space="preserve">. </w:t>
+      </w:r>
+      <w:proofErr w:type="gramStart"/>
+      <w:r>
+        <w:t>So</w:t>
+      </w:r>
+      <w:proofErr w:type="gramEnd"/>
+      <w:r>
+        <w:t xml:space="preserve"> I need to open Android Studio and I still need to download more files after I installed it from website.</w:t>
       </w:r>
       <w:r>
         <w:rPr>
@@ -1102,6 +1095,7 @@
         <w:t xml:space="preserve"> android -keystore </w:t>
       </w:r>
       <w:proofErr w:type="spellStart"/>
+      <w:proofErr w:type="gramStart"/>
       <w:r>
         <w:rPr>
           <w:highlight w:val="yellow"/>
@@ -1109,6 +1103,7 @@
         <w:t>debug.keystore</w:t>
       </w:r>
       <w:proofErr w:type="spellEnd"/>
+      <w:proofErr w:type="gramEnd"/>
       <w:r>
         <w:rPr>
           <w:highlight w:val="yellow"/>
@@ -1432,6 +1427,9 @@
         <w:t>Could not find keystore, unable to export</w:t>
       </w:r>
       <w:r>
+        <w:rPr>
+          <w:noProof/>
+        </w:rPr>
         <w:drawing>
           <wp:inline distT="0" distB="0" distL="0" distR="0" wp14:anchorId="1A5FB4AB" wp14:editId="7D032282">
             <wp:extent cx="5943600" cy="747395"/>
@@ -1472,6 +1470,9 @@
         <w:t xml:space="preserve">the solution to this is to check the export with debug option. </w:t>
       </w:r>
       <w:r>
+        <w:rPr>
+          <w:noProof/>
+        </w:rPr>
         <w:lastRenderedPageBreak/>
         <w:drawing>
           <wp:inline distT="0" distB="0" distL="0" distR="0" wp14:anchorId="5DA35855" wp14:editId="262F909B">
@@ -1521,13 +1522,18 @@
         </w:r>
       </w:hyperlink>
       <w:r>
-        <w:t xml:space="preserve"> helped me.</w:t>
-      </w:r>
-      <w:r>
-        <w:t xml:space="preserve"> </w:t>
-      </w:r>
-      <w:r>
-        <w:t>I need to inform that I did unchecked before exporting it because I don’t like some debug message comes out in my mobile. But I got it all wrong.</w:t>
+        <w:t xml:space="preserve"> helped me. </w:t>
+      </w:r>
+      <w:r>
+        <w:t xml:space="preserve">I need to inform that I did </w:t>
+      </w:r>
+      <w:proofErr w:type="gramStart"/>
+      <w:r>
+        <w:t>unchecked</w:t>
+      </w:r>
+      <w:proofErr w:type="gramEnd"/>
+      <w:r>
+        <w:t xml:space="preserve"> before exporting it because I don’t like some debug message comes out in my mobile. But I got it all wrong.</w:t>
       </w:r>
       <w:r>
         <w:t xml:space="preserve"> </w:t>
@@ -1596,6 +1602,85 @@
       </w:r>
       <w:r>
         <w:t>the tutorial to see it for myself.</w:t>
+      </w:r>
+    </w:p>
+    <w:p>
+      <w:r>
+        <w:t>8/3/22</w:t>
+      </w:r>
+    </w:p>
+    <w:p>
+      <w:r>
+        <w:t>7:31PM</w:t>
+      </w:r>
+    </w:p>
+    <w:p>
+      <w:pPr>
+        <w:pStyle w:val="ListParagraph"/>
+        <w:numPr>
+          <w:ilvl w:val="0"/>
+          <w:numId w:val="1"/>
+        </w:numPr>
+      </w:pPr>
+      <w:r>
+        <w:t xml:space="preserve">I was making </w:t>
+      </w:r>
+      <w:proofErr w:type="gramStart"/>
+      <w:r>
+        <w:t xml:space="preserve">a </w:t>
+      </w:r>
+      <w:r>
+        <w:rPr>
+          <w:b/>
+          <w:bCs/>
+          <w:sz w:val="28"/>
+          <w:szCs w:val="28"/>
+        </w:rPr>
+        <w:t>research</w:t>
+      </w:r>
+      <w:proofErr w:type="gramEnd"/>
+      <w:r>
+        <w:rPr>
+          <w:b/>
+          <w:bCs/>
+          <w:sz w:val="28"/>
+          <w:szCs w:val="28"/>
+        </w:rPr>
+        <w:t xml:space="preserve"> why I can’t get android to cross-platform with windows version</w:t>
+      </w:r>
+      <w:r>
+        <w:t xml:space="preserve">. This </w:t>
+      </w:r>
+      <w:hyperlink r:id="rId26" w:history="1">
+        <w:r>
+          <w:rPr>
+            <w:rStyle w:val="Hyperlink"/>
+          </w:rPr>
+          <w:t>link</w:t>
+        </w:r>
+      </w:hyperlink>
+      <w:r>
+        <w:t xml:space="preserve"> make up a half of it until the </w:t>
+      </w:r>
+      <w:hyperlink r:id="rId27" w:history="1">
+        <w:r>
+          <w:rPr>
+            <w:rStyle w:val="Hyperlink"/>
+          </w:rPr>
+          <w:t>part 4 tutorial</w:t>
+        </w:r>
+      </w:hyperlink>
+      <w:r>
+        <w:t xml:space="preserve"> had completed the explanation </w:t>
+      </w:r>
+      <w:r>
+        <w:t xml:space="preserve">(located at the near end of the video) </w:t>
+      </w:r>
+      <w:r>
+        <w:t>on how I can connect them to different devices.</w:t>
+      </w:r>
+      <w:r>
+        <w:t xml:space="preserve"> Android has this permission system that allows me to have the ability to do multiplayer.</w:t>
       </w:r>
     </w:p>
     <w:sectPr>
@@ -2130,7 +2215,6 @@
   <w:style w:type="character" w:default="1" w:styleId="DefaultParagraphFont">
     <w:name w:val="Default Paragraph Font"/>
     <w:uiPriority w:val="1"/>
-    <w:semiHidden/>
     <w:unhideWhenUsed/>
   </w:style>
   <w:style w:type="table" w:default="1" w:styleId="TableNormal">

</xml_diff>